<commit_message>
Projektdefinition fehler und Kickoffpräsentation leicht abgeändert
</commit_message>
<xml_diff>
--- a/Dokumentation/Projektdefinition/Projektdefinition_1.6.docx
+++ b/Dokumentation/Projektdefinition/Projektdefinition_1.6.docx
@@ -1224,7 +1224,7 @@
                                     <w:color w:val="4F81BD" w:themeColor="accent1"/>
                                     <w:lang w:val="en-US" w:eastAsia="en-US"/>
                                   </w:rPr>
-                                  <w:t>6</w:t>
+                                  <w:t>7</w:t>
                                 </w:r>
                               </w:p>
                             </w:txbxContent>
@@ -1304,7 +1304,7 @@
                               <w:color w:val="4F81BD" w:themeColor="accent1"/>
                               <w:lang w:val="en-US" w:eastAsia="en-US"/>
                             </w:rPr>
-                            <w:t>6</w:t>
+                            <w:t>7</w:t>
                           </w:r>
                         </w:p>
                       </w:txbxContent>
@@ -4507,16 +4507,8 @@
         <w:rPr>
           <w:lang w:val="en-US" w:eastAsia="en-US"/>
         </w:rPr>
-        <w:t xml:space="preserve">Name: </w:t>
-      </w:r>
-      <w:proofErr w:type="spellStart"/>
-      <w:r>
-        <w:rPr>
-          <w:lang w:val="en-US" w:eastAsia="en-US"/>
-        </w:rPr>
-        <w:t>OStR</w:t>
-      </w:r>
-      <w:proofErr w:type="spellEnd"/>
+        <w:t>Name: OStR</w:t>
+      </w:r>
       <w:r>
         <w:rPr>
           <w:lang w:val="en-US" w:eastAsia="en-US"/>
@@ -5159,21 +5151,7 @@
         <w:rPr>
           <w:color w:val="000000"/>
         </w:rPr>
-        <w:t>Neue Technologien Flutter</w:t>
-      </w:r>
-      <w:proofErr w:type="gramStart"/>
-      <w:r>
-        <w:rPr>
-          <w:color w:val="000000"/>
-        </w:rPr>
-        <w:t>, .Dart</w:t>
-      </w:r>
-      <w:proofErr w:type="gramEnd"/>
-      <w:r>
-        <w:rPr>
-          <w:color w:val="000000"/>
-        </w:rPr>
-        <w:t xml:space="preserve"> erlernen</w:t>
+        <w:t>Neue Technologien Flutter, .Dart erlernen</w:t>
       </w:r>
     </w:p>
     <w:p>
@@ -5828,43 +5806,7 @@
                 <w:szCs w:val="24"/>
                 <w:lang w:val="de-AT"/>
               </w:rPr>
-              <w:t xml:space="preserve">Nutzung von GitHub, </w:t>
-            </w:r>
-            <w:proofErr w:type="spellStart"/>
-            <w:r>
-              <w:rPr>
-                <w:sz w:val="24"/>
-                <w:szCs w:val="24"/>
-                <w:lang w:val="de-AT"/>
-              </w:rPr>
-              <w:t>Clockify</w:t>
-            </w:r>
-            <w:proofErr w:type="spellEnd"/>
-            <w:r>
-              <w:rPr>
-                <w:sz w:val="24"/>
-                <w:szCs w:val="24"/>
-                <w:lang w:val="de-AT"/>
-              </w:rPr>
-              <w:t xml:space="preserve">, Word, VS-Code, </w:t>
-            </w:r>
-            <w:proofErr w:type="spellStart"/>
-            <w:r>
-              <w:rPr>
-                <w:sz w:val="24"/>
-                <w:szCs w:val="24"/>
-                <w:lang w:val="de-AT"/>
-              </w:rPr>
-              <w:t>IntelliJ</w:t>
-            </w:r>
-            <w:proofErr w:type="spellEnd"/>
-            <w:r>
-              <w:rPr>
-                <w:sz w:val="24"/>
-                <w:szCs w:val="24"/>
-                <w:lang w:val="de-AT"/>
-              </w:rPr>
-              <w:t xml:space="preserve"> IDEA, Flutter usw.</w:t>
+              <w:t>Nutzung von GitHub, Clockify, Word, VS-Code, IntelliJ IDEA, Flutter usw.</w:t>
             </w:r>
           </w:p>
         </w:tc>
@@ -6096,15 +6038,7 @@
               <w:spacing w:after="120"/>
             </w:pPr>
             <w:r>
-              <w:t xml:space="preserve">Nutzung der App und </w:t>
-            </w:r>
-            <w:proofErr w:type="spellStart"/>
-            <w:r>
-              <w:t>WebApp</w:t>
-            </w:r>
-            <w:proofErr w:type="spellEnd"/>
-            <w:r>
-              <w:t xml:space="preserve"> unabhängig vom Standort (Browser/Smartphone)</w:t>
+              <w:t>Nutzung der App und WebApp unabhängig vom Standort (Browser/Smartphone)</w:t>
             </w:r>
           </w:p>
         </w:tc>
@@ -6659,19 +6593,11 @@
                 <w:lang w:val="en-GB"/>
               </w:rPr>
             </w:pPr>
-            <w:proofErr w:type="spellStart"/>
             <w:r>
               <w:rPr>
                 <w:lang w:val="en-GB"/>
               </w:rPr>
-              <w:t>Nutzung</w:t>
-            </w:r>
-            <w:proofErr w:type="spellEnd"/>
-            <w:r>
-              <w:rPr>
-                <w:lang w:val="en-GB"/>
-              </w:rPr>
-              <w:t xml:space="preserve"> von Cloud-Services (AWS, Azure, Firebase)</w:t>
+              <w:t>Nutzung von Cloud-Services (AWS, Azure, Firebase)</w:t>
             </w:r>
           </w:p>
         </w:tc>
@@ -6688,13 +6614,8 @@
             <w:r>
               <w:t>React/</w:t>
             </w:r>
-            <w:proofErr w:type="spellStart"/>
-            <w:r>
-              <w:t>TypeScript</w:t>
-            </w:r>
-            <w:proofErr w:type="spellEnd"/>
-            <w:r>
-              <w:t xml:space="preserve">, HTML, CSS für die </w:t>
+            <w:r>
+              <w:t xml:space="preserve">TypeScript, HTML, CSS für die </w:t>
             </w:r>
             <w:r>
               <w:t>Web</w:t>
@@ -7312,25 +7233,7 @@
           <w:b w:val="0"/>
           <w:bCs w:val="0"/>
         </w:rPr>
-        <w:t xml:space="preserve">Konfigurations- und </w:t>
-      </w:r>
-      <w:proofErr w:type="spellStart"/>
-      <w:r>
-        <w:rPr>
-          <w:rStyle w:val="Fett"/>
-          <w:b w:val="0"/>
-          <w:bCs w:val="0"/>
-        </w:rPr>
-        <w:t>Build</w:t>
-      </w:r>
-      <w:proofErr w:type="spellEnd"/>
-      <w:r>
-        <w:rPr>
-          <w:rStyle w:val="Fett"/>
-          <w:b w:val="0"/>
-          <w:bCs w:val="0"/>
-        </w:rPr>
-        <w:t>-Dateien</w:t>
+        <w:t>Konfigurations- und Build-Dateien</w:t>
       </w:r>
     </w:p>
     <w:p>
@@ -7689,21 +7592,7 @@
         <w:rPr>
           <w:lang w:val="de-DE" w:eastAsia="en-US"/>
         </w:rPr>
-        <w:t xml:space="preserve"> (React/</w:t>
-      </w:r>
-      <w:proofErr w:type="spellStart"/>
-      <w:r>
-        <w:rPr>
-          <w:lang w:val="de-DE" w:eastAsia="en-US"/>
-        </w:rPr>
-        <w:t>TypeScript</w:t>
-      </w:r>
-      <w:proofErr w:type="spellEnd"/>
-      <w:r>
-        <w:rPr>
-          <w:lang w:val="de-DE" w:eastAsia="en-US"/>
-        </w:rPr>
-        <w:t>)</w:t>
+        <w:t xml:space="preserve"> (React/TypeScript)</w:t>
       </w:r>
     </w:p>
     <w:p>
@@ -7758,22 +7647,11 @@
           <w:bCs/>
           <w:lang w:val="de-AT"/>
         </w:rPr>
-        <w:t>(Projektvorgehensmodell (Phasen / Ergebnisse).</w:t>
-      </w:r>
-      <w:r>
-        <w:rPr>
-          <w:rFonts w:ascii="Times New Roman" w:hAnsi="Times New Roman"/>
-          <w:bCs/>
-          <w:lang w:val="de-AT"/>
-        </w:rPr>
-        <w:br/>
-      </w:r>
-      <w:r>
-        <w:rPr>
-          <w:rFonts w:ascii="Times New Roman" w:hAnsi="Times New Roman"/>
-          <w:b w:val="0"/>
-          <w:lang w:val="de-AT"/>
-        </w:rPr>
+        <w:t>Projektvorgehensmodell (Phasen / Ergebnisse).</w:t>
+      </w:r>
+    </w:p>
+    <w:p>
+      <w:r>
         <w:t>Für das Projekt wird nach dem SRUM-Prinzip gearbeitet. Die Sprints werden in 2-4 Wochenphasen ablaufen und können flexibel angepasst und verbessert werden.</w:t>
       </w:r>
       <w:bookmarkEnd w:id="66"/>
@@ -7810,16 +7688,8 @@
         <w:rPr>
           <w:lang w:val="en-GB" w:eastAsia="en-US"/>
         </w:rPr>
-        <w:t xml:space="preserve">Backlog </w:t>
-      </w:r>
-      <w:proofErr w:type="spellStart"/>
-      <w:r>
-        <w:rPr>
-          <w:lang w:val="en-GB" w:eastAsia="en-US"/>
-        </w:rPr>
-        <w:t>Erstellung</w:t>
-      </w:r>
-      <w:proofErr w:type="spellEnd"/>
+        <w:t>Backlog Erstellung</w:t>
+      </w:r>
     </w:p>
     <w:p>
       <w:pPr>
@@ -7836,16 +7706,8 @@
         <w:rPr>
           <w:lang w:val="en-GB" w:eastAsia="en-US"/>
         </w:rPr>
-        <w:t xml:space="preserve">Sprint </w:t>
-      </w:r>
-      <w:proofErr w:type="spellStart"/>
-      <w:r>
-        <w:rPr>
-          <w:lang w:val="en-GB" w:eastAsia="en-US"/>
-        </w:rPr>
-        <w:t>Planung</w:t>
-      </w:r>
-      <w:proofErr w:type="spellEnd"/>
+        <w:t>Sprint Planung</w:t>
+      </w:r>
     </w:p>
     <w:p>
       <w:pPr>
@@ -7858,14 +7720,12 @@
           <w:lang w:val="en-GB" w:eastAsia="en-US"/>
         </w:rPr>
       </w:pPr>
-      <w:proofErr w:type="spellStart"/>
       <w:r>
         <w:rPr>
           <w:lang w:val="en-GB" w:eastAsia="en-US"/>
         </w:rPr>
         <w:t>Implementierung</w:t>
       </w:r>
-      <w:proofErr w:type="spellEnd"/>
     </w:p>
     <w:p>
       <w:pPr>
@@ -7882,16 +7742,8 @@
         <w:rPr>
           <w:lang w:val="en-GB" w:eastAsia="en-US"/>
         </w:rPr>
-        <w:t xml:space="preserve">Sprint </w:t>
-      </w:r>
-      <w:proofErr w:type="spellStart"/>
-      <w:r>
-        <w:rPr>
-          <w:lang w:val="en-GB" w:eastAsia="en-US"/>
-        </w:rPr>
-        <w:t>Resumee</w:t>
-      </w:r>
-      <w:proofErr w:type="spellEnd"/>
+        <w:t>Sprint Resumee</w:t>
+      </w:r>
     </w:p>
     <w:p>
       <w:pPr>
@@ -7908,16 +7760,8 @@
         <w:rPr>
           <w:lang w:val="en-GB" w:eastAsia="en-US"/>
         </w:rPr>
-        <w:t xml:space="preserve">Sprint </w:t>
-      </w:r>
-      <w:proofErr w:type="spellStart"/>
-      <w:r>
-        <w:rPr>
-          <w:lang w:val="en-GB" w:eastAsia="en-US"/>
-        </w:rPr>
-        <w:t>Optimierung</w:t>
-      </w:r>
-      <w:proofErr w:type="spellEnd"/>
+        <w:t>Sprint Optimierung</w:t>
+      </w:r>
     </w:p>
     <w:p>
       <w:pPr>
@@ -8734,16 +8578,8 @@
               <w:rPr>
                 <w:lang w:val="de-DE" w:eastAsia="en-US"/>
               </w:rPr>
-              <w:t xml:space="preserve">Christof </w:t>
-            </w:r>
-            <w:proofErr w:type="spellStart"/>
-            <w:r>
-              <w:rPr>
-                <w:lang w:val="de-DE" w:eastAsia="en-US"/>
-              </w:rPr>
-              <w:t>Prevedel</w:t>
-            </w:r>
-            <w:proofErr w:type="spellEnd"/>
+              <w:t>Christof Prevedel</w:t>
+            </w:r>
           </w:p>
         </w:tc>
         <w:tc>
@@ -8810,16 +8646,8 @@
               <w:rPr>
                 <w:lang w:val="de-DE" w:eastAsia="en-US"/>
               </w:rPr>
-              <w:t xml:space="preserve">Niklas </w:t>
-            </w:r>
-            <w:proofErr w:type="spellStart"/>
-            <w:r>
-              <w:rPr>
-                <w:lang w:val="de-DE" w:eastAsia="en-US"/>
-              </w:rPr>
-              <w:t>Raindl</w:t>
-            </w:r>
-            <w:proofErr w:type="spellEnd"/>
+              <w:t>Niklas Raindl</w:t>
+            </w:r>
           </w:p>
         </w:tc>
         <w:tc>
@@ -8889,16 +8717,8 @@
               <w:rPr>
                 <w:lang w:val="de-DE" w:eastAsia="en-US"/>
               </w:rPr>
-              <w:t xml:space="preserve">Daniel </w:t>
-            </w:r>
-            <w:proofErr w:type="spellStart"/>
-            <w:r>
-              <w:rPr>
-                <w:lang w:val="de-DE" w:eastAsia="en-US"/>
-              </w:rPr>
-              <w:t>Steffelbauer</w:t>
-            </w:r>
-            <w:proofErr w:type="spellEnd"/>
+              <w:t>Daniel Steffelbauer</w:t>
+            </w:r>
           </w:p>
         </w:tc>
         <w:tc>
@@ -9038,15 +8858,7 @@
         </w:numPr>
       </w:pPr>
       <w:r>
-        <w:t xml:space="preserve">Nutzung von </w:t>
-      </w:r>
-      <w:proofErr w:type="spellStart"/>
-      <w:r>
-        <w:t>Clockify</w:t>
-      </w:r>
-      <w:proofErr w:type="spellEnd"/>
-      <w:r>
-        <w:t xml:space="preserve"> zur Zeiterfassung und GitHub für Fortschrittsnachweise</w:t>
+        <w:t>Nutzung von Clockify zur Zeiterfassung und GitHub für Fortschrittsnachweise</w:t>
       </w:r>
     </w:p>
     <w:p>
@@ -9131,23 +8943,12 @@
           <w:sz w:val="24"/>
           <w:lang w:val="en-US"/>
         </w:rPr>
-        <w:t xml:space="preserve">Problem- und </w:t>
-      </w:r>
-      <w:proofErr w:type="spellStart"/>
-      <w:r>
-        <w:rPr>
-          <w:rFonts w:ascii="Times New Roman" w:hAnsi="Times New Roman"/>
-          <w:color w:val="000000"/>
-          <w:sz w:val="24"/>
-          <w:lang w:val="en-US"/>
-        </w:rPr>
-        <w:t>Fehlermanagement</w:t>
+        <w:t>Problem- und Fehlermanagement</w:t>
       </w:r>
       <w:bookmarkEnd w:id="84"/>
       <w:bookmarkEnd w:id="85"/>
       <w:bookmarkEnd w:id="86"/>
       <w:bookmarkEnd w:id="87"/>
-      <w:proofErr w:type="spellEnd"/>
     </w:p>
     <w:p>
       <w:pPr>
@@ -9184,13 +8985,8 @@
       <w:r>
         <w:t xml:space="preserve">Nachkontrolle, ob Fehler wirklich </w:t>
       </w:r>
-      <w:proofErr w:type="gramStart"/>
-      <w:r>
-        <w:t>behoben</w:t>
-      </w:r>
-      <w:proofErr w:type="gramEnd"/>
-      <w:r>
-        <w:t xml:space="preserve"> wurde</w:t>
+      <w:r>
+        <w:t>behoben wurde</w:t>
       </w:r>
     </w:p>
     <w:p>
@@ -9226,23 +9022,12 @@
           <w:sz w:val="24"/>
           <w:lang w:val="en-US"/>
         </w:rPr>
-        <w:t xml:space="preserve">Change Control </w:t>
-      </w:r>
-      <w:proofErr w:type="spellStart"/>
-      <w:r>
-        <w:rPr>
-          <w:rFonts w:ascii="Times New Roman" w:hAnsi="Times New Roman"/>
-          <w:color w:val="000000"/>
-          <w:sz w:val="24"/>
-          <w:lang w:val="en-US"/>
-        </w:rPr>
-        <w:t>Verfahren</w:t>
+        <w:t>Change Control Verfahren</w:t>
       </w:r>
       <w:bookmarkEnd w:id="88"/>
       <w:bookmarkEnd w:id="89"/>
       <w:bookmarkEnd w:id="90"/>
       <w:bookmarkEnd w:id="91"/>
-      <w:proofErr w:type="spellEnd"/>
     </w:p>
     <w:p>
       <w:pPr>
@@ -9278,13 +9063,8 @@
         </w:numPr>
       </w:pPr>
       <w:r>
-        <w:t xml:space="preserve">Änderungen werden mit Versionierung im </w:t>
-      </w:r>
-      <w:proofErr w:type="spellStart"/>
-      <w:r>
-        <w:t>Git</w:t>
-      </w:r>
-      <w:proofErr w:type="spellEnd"/>
+        <w:t>Änderungen werden mit Versionierung im Git</w:t>
+      </w:r>
       <w:r>
         <w:t>-Repository</w:t>
       </w:r>
@@ -9451,7 +9231,6 @@
         <w:t xml:space="preserve"> u. </w:t>
       </w:r>
       <w:bookmarkEnd w:id="103"/>
-      <w:proofErr w:type="spellStart"/>
       <w:r>
         <w:rPr>
           <w:rFonts w:ascii="Times New Roman" w:hAnsi="Times New Roman"/>
@@ -9460,7 +9239,6 @@
         <w:t>Maßnahmenkatalog</w:t>
       </w:r>
       <w:bookmarkEnd w:id="104"/>
-      <w:proofErr w:type="spellEnd"/>
     </w:p>
     <w:p>
       <w:r>
@@ -9548,7 +9326,6 @@
                 <w:lang w:val="de-DE"/>
               </w:rPr>
             </w:pPr>
-            <w:proofErr w:type="spellStart"/>
             <w:r>
               <w:rPr>
                 <w:rFonts w:ascii="Times New Roman" w:hAnsi="Times New Roman"/>
@@ -9557,7 +9334,6 @@
               </w:rPr>
               <w:t>Nr</w:t>
             </w:r>
-            <w:proofErr w:type="spellEnd"/>
           </w:p>
         </w:tc>
         <w:tc>
@@ -9664,25 +9440,7 @@
                 <w:lang w:val="de-DE"/>
               </w:rPr>
               <w:softHyphen/>
-              <w:t xml:space="preserve">wirkungen auf </w:t>
-            </w:r>
-            <w:proofErr w:type="gramStart"/>
-            <w:r>
-              <w:rPr>
-                <w:rFonts w:ascii="Times New Roman" w:hAnsi="Times New Roman"/>
-                <w:sz w:val="18"/>
-                <w:lang w:val="de-DE"/>
-              </w:rPr>
-              <w:t>K,T</w:t>
-            </w:r>
-            <w:proofErr w:type="gramEnd"/>
-            <w:r>
-              <w:rPr>
-                <w:rFonts w:ascii="Times New Roman" w:hAnsi="Times New Roman"/>
-                <w:sz w:val="18"/>
-                <w:lang w:val="de-DE"/>
-              </w:rPr>
-              <w:t xml:space="preserve">,Q </w:t>
+              <w:t xml:space="preserve">wirkungen auf K,T,Q </w:t>
             </w:r>
           </w:p>
         </w:tc>
@@ -9701,7 +9459,6 @@
                 <w:lang w:val="de-DE"/>
               </w:rPr>
             </w:pPr>
-            <w:proofErr w:type="spellStart"/>
             <w:r>
               <w:rPr>
                 <w:rFonts w:ascii="Times New Roman" w:hAnsi="Times New Roman"/>
@@ -9726,16 +9483,7 @@
                 <w:lang w:val="de-DE"/>
               </w:rPr>
               <w:softHyphen/>
-              <w:t>l</w:t>
-            </w:r>
-            <w:proofErr w:type="spellEnd"/>
-            <w:r>
-              <w:rPr>
-                <w:rFonts w:ascii="Times New Roman" w:hAnsi="Times New Roman"/>
-                <w:sz w:val="18"/>
-                <w:lang w:val="de-DE"/>
-              </w:rPr>
-              <w:t>. Eintritts</w:t>
+              <w:t>l. Eintritts</w:t>
             </w:r>
             <w:r>
               <w:rPr>
@@ -11788,25 +11536,7 @@
                 <w:sz w:val="16"/>
                 <w:lang w:val="de-DE"/>
               </w:rPr>
-              <w:t xml:space="preserve">Kostenfreie APIs aufgrund </w:t>
-            </w:r>
-            <w:proofErr w:type="spellStart"/>
-            <w:r>
-              <w:rPr>
-                <w:rFonts w:ascii="Times New Roman" w:hAnsi="Times New Roman"/>
-                <w:sz w:val="16"/>
-                <w:lang w:val="de-DE"/>
-              </w:rPr>
-              <w:t>vorraussichtlich</w:t>
-            </w:r>
-            <w:proofErr w:type="spellEnd"/>
-            <w:r>
-              <w:rPr>
-                <w:rFonts w:ascii="Times New Roman" w:hAnsi="Times New Roman"/>
-                <w:sz w:val="16"/>
-                <w:lang w:val="de-DE"/>
-              </w:rPr>
-              <w:t xml:space="preserve"> geringer Anforderungen</w:t>
+              <w:t>Kostenfreie APIs aufgrund vorraussichtlich geringer Anforderungen</w:t>
             </w:r>
           </w:p>
         </w:tc>
@@ -12000,18 +11730,8 @@
                 <w:sz w:val="16"/>
                 <w:lang w:val="de-DE"/>
               </w:rPr>
-              <w:t xml:space="preserve">Regelmäßige </w:t>
-            </w:r>
-            <w:proofErr w:type="spellStart"/>
-            <w:r>
-              <w:rPr>
-                <w:rFonts w:ascii="Times New Roman" w:hAnsi="Times New Roman"/>
-                <w:sz w:val="16"/>
-                <w:lang w:val="de-DE"/>
-              </w:rPr>
-              <w:t>backups</w:t>
-            </w:r>
-            <w:proofErr w:type="spellEnd"/>
+              <w:t>Regelmäßige backups</w:t>
+            </w:r>
           </w:p>
         </w:tc>
       </w:tr>
@@ -12929,35 +12649,7 @@
         <w:rPr>
           <w:lang w:eastAsia="en-US"/>
         </w:rPr>
-        <w:t>Frontend (</w:t>
-      </w:r>
-      <w:proofErr w:type="spellStart"/>
-      <w:r>
-        <w:rPr>
-          <w:lang w:eastAsia="en-US"/>
-        </w:rPr>
-        <w:t>WebApp</w:t>
-      </w:r>
-      <w:proofErr w:type="spellEnd"/>
-      <w:r>
-        <w:rPr>
-          <w:lang w:eastAsia="en-US"/>
-        </w:rPr>
-        <w:t xml:space="preserve">): </w:t>
-      </w:r>
-      <w:proofErr w:type="spellStart"/>
-      <w:r>
-        <w:rPr>
-          <w:lang w:eastAsia="en-US"/>
-        </w:rPr>
-        <w:t>TypeScript</w:t>
-      </w:r>
-      <w:proofErr w:type="spellEnd"/>
-      <w:r>
-        <w:rPr>
-          <w:lang w:eastAsia="en-US"/>
-        </w:rPr>
-        <w:t>, HTML, CSS, React (falls verwendet)</w:t>
+        <w:t>Frontend (WebApp): TypeScript, HTML, CSS, React (falls verwendet)</w:t>
       </w:r>
     </w:p>
     <w:p>
@@ -13088,14 +12780,12 @@
           <w:lang w:eastAsia="en-US"/>
         </w:rPr>
       </w:pPr>
-      <w:proofErr w:type="spellStart"/>
       <w:r>
         <w:rPr>
           <w:lang w:eastAsia="en-US"/>
         </w:rPr>
         <w:t>Git</w:t>
       </w:r>
-      <w:proofErr w:type="spellEnd"/>
     </w:p>
     <w:p>
       <w:pPr>
@@ -13174,19 +12864,11 @@
           <w:lang w:eastAsia="en-US"/>
         </w:rPr>
       </w:pPr>
-      <w:proofErr w:type="spellStart"/>
       <w:r>
         <w:rPr>
           <w:lang w:eastAsia="en-US"/>
         </w:rPr>
-        <w:t>Clockify</w:t>
-      </w:r>
-      <w:proofErr w:type="spellEnd"/>
-      <w:r>
-        <w:rPr>
-          <w:lang w:eastAsia="en-US"/>
-        </w:rPr>
-        <w:t xml:space="preserve"> (Zeitmanagement)</w:t>
+        <w:t>Clockify (Zeitmanagement)</w:t>
       </w:r>
     </w:p>
     <w:p>
@@ -13308,7 +12990,13 @@
         <w:rPr>
           <w:lang w:eastAsia="en-US"/>
         </w:rPr>
-        <w:t>1.5</w:t>
+        <w:t>1.</w:t>
+      </w:r>
+      <w:r>
+        <w:rPr>
+          <w:lang w:eastAsia="en-US"/>
+        </w:rPr>
+        <w:t>7</w:t>
       </w:r>
       <w:r>
         <w:rPr>
@@ -13561,12 +13249,10 @@
       </w:pPr>
     </w:p>
     <w:sectPr>
-      <w:headerReference w:type="even" r:id="rId10"/>
-      <w:headerReference w:type="default" r:id="rId11"/>
-      <w:footerReference w:type="even" r:id="rId12"/>
-      <w:footerReference w:type="default" r:id="rId13"/>
-      <w:headerReference w:type="first" r:id="rId14"/>
-      <w:footerReference w:type="first" r:id="rId15"/>
+      <w:headerReference w:type="default" r:id="rId10"/>
+      <w:footerReference w:type="default" r:id="rId11"/>
+      <w:headerReference w:type="first" r:id="rId12"/>
+      <w:footerReference w:type="first" r:id="rId13"/>
       <w:pgSz w:w="11906" w:h="16838"/>
       <w:pgMar w:top="1440" w:right="1440" w:bottom="1440" w:left="1440" w:header="708" w:footer="708" w:gutter="0"/>
       <w:pgNumType w:start="0"/>
@@ -13602,16 +13288,6 @@
   <w:p>
     <w:pPr>
       <w:pStyle w:val="Fuzeile"/>
-    </w:pPr>
-  </w:p>
-</w:ftr>
-</file>
-
-<file path=word/footer2.xml><?xml version="1.0" encoding="utf-8"?>
-<w:ftr xmlns:wpc="http://schemas.microsoft.com/office/word/2010/wordprocessingCanvas" xmlns:cx="http://schemas.microsoft.com/office/drawing/2014/chartex" xmlns:cx1="http://schemas.microsoft.com/office/drawing/2015/9/8/chartex" xmlns:cx2="http://schemas.microsoft.com/office/drawing/2015/10/21/chartex" xmlns:cx3="http://schemas.microsoft.com/office/drawing/2016/5/9/chartex" xmlns:cx4="http://schemas.microsoft.com/office/drawing/2016/5/10/chartex" xmlns:cx5="http://schemas.microsoft.com/office/drawing/2016/5/11/chartex" xmlns:cx6="http://schemas.microsoft.com/office/drawing/2016/5/12/chartex" xmlns:cx7="http://schemas.microsoft.com/office/drawing/2016/5/13/chartex" xmlns:cx8="http://schemas.microsoft.com/office/drawing/2016/5/14/chartex" xmlns:mc="http://schemas.openxmlformats.org/markup-compatibility/2006" xmlns:aink="http://schemas.microsoft.com/office/drawing/2016/ink" xmlns:am3d="http://schemas.microsoft.com/office/drawing/2017/model3d" xmlns:o="urn:schemas-microsoft-com:office:office" xmlns:oel="http://schemas.microsoft.com/office/2019/extlst" xmlns:r="http://schemas.openxmlformats.org/officeDocument/2006/relationships" xmlns:m="http://schemas.openxmlformats.org/officeDocument/2006/math" xmlns:v="urn:schemas-microsoft-com:vml" xmlns:wp14="http://schemas.microsoft.com/office/word/2010/wordprocessingDrawing" xmlns:wp="http://schemas.openxmlformats.org/drawingml/2006/wordprocessingDrawing" xmlns:w10="urn:schemas-microsoft-com:office:word" xmlns:w="http://schemas.openxmlformats.org/wordprocessingml/2006/main" xmlns:w14="http://schemas.microsoft.com/office/word/2010/wordml" xmlns:w15="http://schemas.microsoft.com/office/word/2012/wordml" xmlns:w16cex="http://schemas.microsoft.com/office/word/2018/wordml/cex" xmlns:w16cid="http://schemas.microsoft.com/office/word/2016/wordml/cid" xmlns:w16="http://schemas.microsoft.com/office/word/2018/wordml" xmlns:w16du="http://schemas.microsoft.com/office/word/2023/wordml/word16du" xmlns:w16sdtdh="http://schemas.microsoft.com/office/word/2020/wordml/sdtdatahash" xmlns:w16sdtfl="http://schemas.microsoft.com/office/word/2024/wordml/sdtformatlock" xmlns:w16se="http://schemas.microsoft.com/office/word/2015/wordml/symex" xmlns:wpg="http://schemas.microsoft.com/office/word/2010/wordprocessingGroup" xmlns:wpi="http://schemas.microsoft.com/office/word/2010/wordprocessingInk" xmlns:wne="http://schemas.microsoft.com/office/word/2006/wordml" xmlns:wps="http://schemas.microsoft.com/office/word/2010/wordprocessingShape" mc:Ignorable="w14 w15 w16se w16cid w16 w16cex w16sdtdh w16sdtfl w16du wp14">
-  <w:p>
-    <w:pPr>
-      <w:pStyle w:val="Fuzeile"/>
       <w:ind w:left="2832" w:hanging="2832"/>
     </w:pPr>
     <w:fldSimple w:instr=" FILENAME \* MERGEFORMAT ">
@@ -13619,7 +13295,19 @@
         <w:rPr>
           <w:noProof/>
         </w:rPr>
-        <w:t>Projektdefinition_1.6.docx</w:t>
+        <w:t>Projektdefinition_1.</w:t>
+      </w:r>
+      <w:r>
+        <w:rPr>
+          <w:noProof/>
+        </w:rPr>
+        <w:t>7</w:t>
+      </w:r>
+      <w:r>
+        <w:rPr>
+          <w:noProof/>
+        </w:rPr>
+        <w:t>.docx</w:t>
       </w:r>
     </w:fldSimple>
     <w:r>
@@ -13676,7 +13364,7 @@
 </w:ftr>
 </file>
 
-<file path=word/footer3.xml><?xml version="1.0" encoding="utf-8"?>
+<file path=word/footer2.xml><?xml version="1.0" encoding="utf-8"?>
 <w:ftr xmlns:wpc="http://schemas.microsoft.com/office/word/2010/wordprocessingCanvas" xmlns:cx="http://schemas.microsoft.com/office/drawing/2014/chartex" xmlns:cx1="http://schemas.microsoft.com/office/drawing/2015/9/8/chartex" xmlns:cx2="http://schemas.microsoft.com/office/drawing/2015/10/21/chartex" xmlns:cx3="http://schemas.microsoft.com/office/drawing/2016/5/9/chartex" xmlns:cx4="http://schemas.microsoft.com/office/drawing/2016/5/10/chartex" xmlns:cx5="http://schemas.microsoft.com/office/drawing/2016/5/11/chartex" xmlns:cx6="http://schemas.microsoft.com/office/drawing/2016/5/12/chartex" xmlns:cx7="http://schemas.microsoft.com/office/drawing/2016/5/13/chartex" xmlns:cx8="http://schemas.microsoft.com/office/drawing/2016/5/14/chartex" xmlns:mc="http://schemas.openxmlformats.org/markup-compatibility/2006" xmlns:aink="http://schemas.microsoft.com/office/drawing/2016/ink" xmlns:am3d="http://schemas.microsoft.com/office/drawing/2017/model3d" xmlns:o="urn:schemas-microsoft-com:office:office" xmlns:oel="http://schemas.microsoft.com/office/2019/extlst" xmlns:r="http://schemas.openxmlformats.org/officeDocument/2006/relationships" xmlns:m="http://schemas.openxmlformats.org/officeDocument/2006/math" xmlns:v="urn:schemas-microsoft-com:vml" xmlns:wp14="http://schemas.microsoft.com/office/word/2010/wordprocessingDrawing" xmlns:wp="http://schemas.openxmlformats.org/drawingml/2006/wordprocessingDrawing" xmlns:w10="urn:schemas-microsoft-com:office:word" xmlns:w="http://schemas.openxmlformats.org/wordprocessingml/2006/main" xmlns:w14="http://schemas.microsoft.com/office/word/2010/wordml" xmlns:w15="http://schemas.microsoft.com/office/word/2012/wordml" xmlns:w16cex="http://schemas.microsoft.com/office/word/2018/wordml/cex" xmlns:w16cid="http://schemas.microsoft.com/office/word/2016/wordml/cid" xmlns:w16="http://schemas.microsoft.com/office/word/2018/wordml" xmlns:w16du="http://schemas.microsoft.com/office/word/2023/wordml/word16du" xmlns:w16sdtdh="http://schemas.microsoft.com/office/word/2020/wordml/sdtdatahash" xmlns:w16sdtfl="http://schemas.microsoft.com/office/word/2024/wordml/sdtformatlock" xmlns:w16se="http://schemas.microsoft.com/office/word/2015/wordml/symex" xmlns:wpg="http://schemas.microsoft.com/office/word/2010/wordprocessingGroup" xmlns:wpi="http://schemas.microsoft.com/office/word/2010/wordprocessingInk" xmlns:wne="http://schemas.microsoft.com/office/word/2006/wordml" xmlns:wps="http://schemas.microsoft.com/office/word/2010/wordprocessingShape" mc:Ignorable="w14 w15 w16se w16cid w16 w16cex w16sdtdh w16sdtfl w16du wp14">
   <w:p>
     <w:pPr>
@@ -13707,16 +13395,6 @@
 </file>
 
 <file path=word/header1.xml><?xml version="1.0" encoding="utf-8"?>
-<w:hdr xmlns:wpc="http://schemas.microsoft.com/office/word/2010/wordprocessingCanvas" xmlns:cx="http://schemas.microsoft.com/office/drawing/2014/chartex" xmlns:cx1="http://schemas.microsoft.com/office/drawing/2015/9/8/chartex" xmlns:cx2="http://schemas.microsoft.com/office/drawing/2015/10/21/chartex" xmlns:cx3="http://schemas.microsoft.com/office/drawing/2016/5/9/chartex" xmlns:cx4="http://schemas.microsoft.com/office/drawing/2016/5/10/chartex" xmlns:cx5="http://schemas.microsoft.com/office/drawing/2016/5/11/chartex" xmlns:cx6="http://schemas.microsoft.com/office/drawing/2016/5/12/chartex" xmlns:cx7="http://schemas.microsoft.com/office/drawing/2016/5/13/chartex" xmlns:cx8="http://schemas.microsoft.com/office/drawing/2016/5/14/chartex" xmlns:mc="http://schemas.openxmlformats.org/markup-compatibility/2006" xmlns:aink="http://schemas.microsoft.com/office/drawing/2016/ink" xmlns:am3d="http://schemas.microsoft.com/office/drawing/2017/model3d" xmlns:o="urn:schemas-microsoft-com:office:office" xmlns:oel="http://schemas.microsoft.com/office/2019/extlst" xmlns:r="http://schemas.openxmlformats.org/officeDocument/2006/relationships" xmlns:m="http://schemas.openxmlformats.org/officeDocument/2006/math" xmlns:v="urn:schemas-microsoft-com:vml" xmlns:wp14="http://schemas.microsoft.com/office/word/2010/wordprocessingDrawing" xmlns:wp="http://schemas.openxmlformats.org/drawingml/2006/wordprocessingDrawing" xmlns:w10="urn:schemas-microsoft-com:office:word" xmlns:w="http://schemas.openxmlformats.org/wordprocessingml/2006/main" xmlns:w14="http://schemas.microsoft.com/office/word/2010/wordml" xmlns:w15="http://schemas.microsoft.com/office/word/2012/wordml" xmlns:w16cex="http://schemas.microsoft.com/office/word/2018/wordml/cex" xmlns:w16cid="http://schemas.microsoft.com/office/word/2016/wordml/cid" xmlns:w16="http://schemas.microsoft.com/office/word/2018/wordml" xmlns:w16du="http://schemas.microsoft.com/office/word/2023/wordml/word16du" xmlns:w16sdtdh="http://schemas.microsoft.com/office/word/2020/wordml/sdtdatahash" xmlns:w16sdtfl="http://schemas.microsoft.com/office/word/2024/wordml/sdtformatlock" xmlns:w16se="http://schemas.microsoft.com/office/word/2015/wordml/symex" xmlns:wpg="http://schemas.microsoft.com/office/word/2010/wordprocessingGroup" xmlns:wpi="http://schemas.microsoft.com/office/word/2010/wordprocessingInk" xmlns:wne="http://schemas.microsoft.com/office/word/2006/wordml" xmlns:wps="http://schemas.microsoft.com/office/word/2010/wordprocessingShape" mc:Ignorable="w14 w15 w16se w16cid w16 w16cex w16sdtdh w16sdtfl w16du wp14">
-  <w:p>
-    <w:pPr>
-      <w:pStyle w:val="Kopfzeile"/>
-    </w:pPr>
-  </w:p>
-</w:hdr>
-</file>
-
-<file path=word/header2.xml><?xml version="1.0" encoding="utf-8"?>
 <w:hdr xmlns:wpc="http://schemas.microsoft.com/office/word/2010/wordprocessingCanvas" xmlns:cx="http://schemas.microsoft.com/office/drawing/2014/chartex" xmlns:cx1="http://schemas.microsoft.com/office/drawing/2015/9/8/chartex" xmlns:cx2="http://schemas.microsoft.com/office/drawing/2015/10/21/chartex" xmlns:cx3="http://schemas.microsoft.com/office/drawing/2016/5/9/chartex" xmlns:cx4="http://schemas.microsoft.com/office/drawing/2016/5/10/chartex" xmlns:cx5="http://schemas.microsoft.com/office/drawing/2016/5/11/chartex" xmlns:cx6="http://schemas.microsoft.com/office/drawing/2016/5/12/chartex" xmlns:cx7="http://schemas.microsoft.com/office/drawing/2016/5/13/chartex" xmlns:cx8="http://schemas.microsoft.com/office/drawing/2016/5/14/chartex" xmlns:mc="http://schemas.openxmlformats.org/markup-compatibility/2006" xmlns:aink="http://schemas.microsoft.com/office/drawing/2016/ink" xmlns:am3d="http://schemas.microsoft.com/office/drawing/2017/model3d" xmlns:o="urn:schemas-microsoft-com:office:office" xmlns:oel="http://schemas.microsoft.com/office/2019/extlst" xmlns:r="http://schemas.openxmlformats.org/officeDocument/2006/relationships" xmlns:m="http://schemas.openxmlformats.org/officeDocument/2006/math" xmlns:v="urn:schemas-microsoft-com:vml" xmlns:wp14="http://schemas.microsoft.com/office/word/2010/wordprocessingDrawing" xmlns:wp="http://schemas.openxmlformats.org/drawingml/2006/wordprocessingDrawing" xmlns:w10="urn:schemas-microsoft-com:office:word" xmlns:w="http://schemas.openxmlformats.org/wordprocessingml/2006/main" xmlns:w14="http://schemas.microsoft.com/office/word/2010/wordml" xmlns:w15="http://schemas.microsoft.com/office/word/2012/wordml" xmlns:w16cex="http://schemas.microsoft.com/office/word/2018/wordml/cex" xmlns:w16cid="http://schemas.microsoft.com/office/word/2016/wordml/cid" xmlns:w16="http://schemas.microsoft.com/office/word/2018/wordml" xmlns:w16du="http://schemas.microsoft.com/office/word/2023/wordml/word16du" xmlns:w16sdtdh="http://schemas.microsoft.com/office/word/2020/wordml/sdtdatahash" xmlns:w16sdtfl="http://schemas.microsoft.com/office/word/2024/wordml/sdtformatlock" xmlns:w16se="http://schemas.microsoft.com/office/word/2015/wordml/symex" xmlns:wpg="http://schemas.microsoft.com/office/word/2010/wordprocessingGroup" xmlns:wpi="http://schemas.microsoft.com/office/word/2010/wordprocessingInk" xmlns:wne="http://schemas.microsoft.com/office/word/2006/wordml" xmlns:wps="http://schemas.microsoft.com/office/word/2010/wordprocessingShape" mc:Ignorable="w14 w15 w16se w16cid w16 w16cex w16sdtdh w16sdtfl w16du wp14">
   <w:p>
     <w:pPr>
@@ -13803,44 +13481,8 @@
       <w:rPr>
         <w:lang w:val="de-DE"/>
       </w:rPr>
-      <w:t xml:space="preserve">Hölzl, </w:t>
+      <w:t>Hölzl, Prevedel, Steffelbauer, Raindl</w:t>
     </w:r>
-    <w:proofErr w:type="spellStart"/>
-    <w:r>
-      <w:rPr>
-        <w:lang w:val="de-DE"/>
-      </w:rPr>
-      <w:t>Prevedel</w:t>
-    </w:r>
-    <w:proofErr w:type="spellEnd"/>
-    <w:r>
-      <w:rPr>
-        <w:lang w:val="de-DE"/>
-      </w:rPr>
-      <w:t xml:space="preserve">, </w:t>
-    </w:r>
-    <w:proofErr w:type="spellStart"/>
-    <w:r>
-      <w:rPr>
-        <w:lang w:val="de-DE"/>
-      </w:rPr>
-      <w:t>Steffelbauer</w:t>
-    </w:r>
-    <w:proofErr w:type="spellEnd"/>
-    <w:r>
-      <w:rPr>
-        <w:lang w:val="de-DE"/>
-      </w:rPr>
-      <w:t xml:space="preserve">, </w:t>
-    </w:r>
-    <w:proofErr w:type="spellStart"/>
-    <w:r>
-      <w:rPr>
-        <w:lang w:val="de-DE"/>
-      </w:rPr>
-      <w:t>Raindl</w:t>
-    </w:r>
-    <w:proofErr w:type="spellEnd"/>
     <w:r>
       <w:rPr>
         <w:lang w:val="de-DE"/>
@@ -13852,7 +13494,7 @@
 </w:hdr>
 </file>
 
-<file path=word/header3.xml><?xml version="1.0" encoding="utf-8"?>
+<file path=word/header2.xml><?xml version="1.0" encoding="utf-8"?>
 <w:hdr xmlns:wpc="http://schemas.microsoft.com/office/word/2010/wordprocessingCanvas" xmlns:cx="http://schemas.microsoft.com/office/drawing/2014/chartex" xmlns:cx1="http://schemas.microsoft.com/office/drawing/2015/9/8/chartex" xmlns:cx2="http://schemas.microsoft.com/office/drawing/2015/10/21/chartex" xmlns:cx3="http://schemas.microsoft.com/office/drawing/2016/5/9/chartex" xmlns:cx4="http://schemas.microsoft.com/office/drawing/2016/5/10/chartex" xmlns:cx5="http://schemas.microsoft.com/office/drawing/2016/5/11/chartex" xmlns:cx6="http://schemas.microsoft.com/office/drawing/2016/5/12/chartex" xmlns:cx7="http://schemas.microsoft.com/office/drawing/2016/5/13/chartex" xmlns:cx8="http://schemas.microsoft.com/office/drawing/2016/5/14/chartex" xmlns:mc="http://schemas.openxmlformats.org/markup-compatibility/2006" xmlns:aink="http://schemas.microsoft.com/office/drawing/2016/ink" xmlns:am3d="http://schemas.microsoft.com/office/drawing/2017/model3d" xmlns:o="urn:schemas-microsoft-com:office:office" xmlns:oel="http://schemas.microsoft.com/office/2019/extlst" xmlns:r="http://schemas.openxmlformats.org/officeDocument/2006/relationships" xmlns:m="http://schemas.openxmlformats.org/officeDocument/2006/math" xmlns:v="urn:schemas-microsoft-com:vml" xmlns:wp14="http://schemas.microsoft.com/office/word/2010/wordprocessingDrawing" xmlns:wp="http://schemas.openxmlformats.org/drawingml/2006/wordprocessingDrawing" xmlns:w10="urn:schemas-microsoft-com:office:word" xmlns:w="http://schemas.openxmlformats.org/wordprocessingml/2006/main" xmlns:w14="http://schemas.microsoft.com/office/word/2010/wordml" xmlns:w15="http://schemas.microsoft.com/office/word/2012/wordml" xmlns:w16cex="http://schemas.microsoft.com/office/word/2018/wordml/cex" xmlns:w16cid="http://schemas.microsoft.com/office/word/2016/wordml/cid" xmlns:w16="http://schemas.microsoft.com/office/word/2018/wordml" xmlns:w16du="http://schemas.microsoft.com/office/word/2023/wordml/word16du" xmlns:w16sdtdh="http://schemas.microsoft.com/office/word/2020/wordml/sdtdatahash" xmlns:w16sdtfl="http://schemas.microsoft.com/office/word/2024/wordml/sdtformatlock" xmlns:w16se="http://schemas.microsoft.com/office/word/2015/wordml/symex" xmlns:wpg="http://schemas.microsoft.com/office/word/2010/wordprocessingGroup" xmlns:wpi="http://schemas.microsoft.com/office/word/2010/wordprocessingInk" xmlns:wne="http://schemas.microsoft.com/office/word/2006/wordml" xmlns:wps="http://schemas.microsoft.com/office/word/2010/wordprocessingShape" mc:Ignorable="w14 w15 w16se w16cid w16 w16cex w16sdtdh w16sdtfl w16du wp14">
   <w:p>
     <w:pPr>
@@ -19888,7 +19530,6 @@
   <w:style w:type="character" w:default="1" w:styleId="Absatz-Standardschriftart">
     <w:name w:val="Default Paragraph Font"/>
     <w:uiPriority w:val="1"/>
-    <w:semiHidden/>
     <w:unhideWhenUsed/>
   </w:style>
   <w:style w:type="table" w:default="1" w:styleId="NormaleTabelle">

</xml_diff>